<commit_message>
modified:   ".~lock.\320\270\321\201\320\277\321\200\320\260\320\262\320\273\320\265\320\275\320\275\320\260\321\217.docx#" 	modified:   __pycache__/chooses.cpython-312.pyc 	modified:   __pycache__/filework.cpython-312.pyc 	modified:   chooses.py 	modified:   cursach.py 	modified:   filework.py 	modified:   "\320\237\320\276\321\217\321\201\320\275\320\270\321\202\320\265\320\273\321\214\320\275\320\260\321\217 \320\267\320\260\320\277\320\270\321\201\320\272\320\260 \320\272 \320\272\321\203\321\200\321\201\320\276\320\262\320\276\320\271 \321\200\320\260\320\261\320\276\321\202\320\265.docx"
</commit_message>
<xml_diff>
--- a/Пояснительная записка к курсовой работе.docx
+++ b/Пояснительная записка к курсовой работе.docx
@@ -18,7 +18,24 @@
           <w:sz w:val="28"/>
           <w:szCs w:val="28"/>
         </w:rPr>
-        <w:t>Министерство образования Российской Федерации</w:t>
+        <w:t xml:space="preserve">Министерство </w:t>
+      </w:r>
+      <w:r>
+        <w:rPr>
+          <w:rFonts w:cs="Times New Roman"/>
+          <w:sz w:val="28"/>
+          <w:szCs w:val="28"/>
+          <w:lang w:val="ru-RU"/>
+        </w:rPr>
+        <w:t xml:space="preserve">науки и высшего </w:t>
+      </w:r>
+      <w:r>
+        <w:rPr>
+          <w:rFonts w:cs="Times New Roman"/>
+          <w:sz w:val="28"/>
+          <w:szCs w:val="28"/>
+        </w:rPr>
+        <w:t>образования Российской Федерации</w:t>
       </w:r>
     </w:p>
     <w:p>
@@ -520,7 +537,7 @@
           <w:szCs w:val="28"/>
           <w:lang w:val="ru-RU"/>
         </w:rPr>
-        <w:t>Пенза, 2025</w:t>
+        <w:t>Пенза 2025</w:t>
       </w:r>
     </w:p>
     <w:p>
@@ -824,6 +841,7 @@
         <w:bidi w:val="0"/>
         <w:spacing w:lineRule="auto" w:line="240"/>
         <w:ind w:firstLine="709" w:left="0"/>
+        <w:jc w:val="center"/>
         <w:rPr>
           <w:rFonts w:ascii="Arial" w:hAnsi="Arial" w:cs="Arial"/>
           <w:sz w:val="32"/>
@@ -832,8 +850,8 @@
         </w:rPr>
       </w:pPr>
       <w:bookmarkStart w:id="0" w:name="__RefHeading___Toc2246_2261980060"/>
-      <w:bookmarkStart w:id="1" w:name="_Toc17206"/>
-      <w:bookmarkStart w:id="2" w:name="_Toc25802"/>
+      <w:bookmarkStart w:id="1" w:name="_Toc25802"/>
+      <w:bookmarkStart w:id="2" w:name="_Toc17206"/>
       <w:bookmarkEnd w:id="0"/>
       <w:r>
         <w:rPr>
@@ -1100,9 +1118,27 @@
           <w:lang w:val="ru-RU"/>
         </w:rPr>
       </w:pPr>
+      <w:r>
+        <w:rPr/>
+      </w:r>
+      <w:r>
+        <w:br w:type="page"/>
+      </w:r>
+    </w:p>
+    <w:p>
+      <w:pPr>
+        <w:pStyle w:val="Heading1"/>
+        <w:bidi w:val="0"/>
+        <w:spacing w:lineRule="auto" w:line="240"/>
+        <w:ind w:firstLine="709" w:left="0"/>
+        <w:rPr>
+          <w:rFonts w:ascii="Arial" w:hAnsi="Arial" w:cs="Arial"/>
+          <w:sz w:val="32"/>
+          <w:szCs w:val="32"/>
+          <w:lang w:val="ru-RU"/>
+        </w:rPr>
+      </w:pPr>
       <w:bookmarkStart w:id="3" w:name="__RefHeading___Toc2248_2261980060"/>
-      <w:bookmarkStart w:id="4" w:name="_Toc12961"/>
-      <w:bookmarkStart w:id="5" w:name="_Toc8908"/>
       <w:bookmarkEnd w:id="3"/>
       <w:r>
         <w:rPr>
@@ -1111,6 +1147,17 @@
           <w:szCs w:val="32"/>
           <w:lang w:val="ru-RU"/>
         </w:rPr>
+        <w:t>1</w:t>
+      </w:r>
+      <w:bookmarkStart w:id="4" w:name="_Toc8908"/>
+      <w:bookmarkStart w:id="5" w:name="_Toc12961"/>
+      <w:r>
+        <w:rPr>
+          <w:rFonts w:cs="Arial" w:ascii="Arial" w:hAnsi="Arial"/>
+          <w:sz w:val="32"/>
+          <w:szCs w:val="32"/>
+          <w:lang w:val="ru-RU"/>
+        </w:rPr>
         <w:t>Основная часть.</w:t>
       </w:r>
       <w:bookmarkEnd w:id="4"/>
@@ -1130,9 +1177,18 @@
         </w:rPr>
       </w:pPr>
       <w:bookmarkStart w:id="6" w:name="__RefHeading___Toc2250_2261980060"/>
-      <w:bookmarkStart w:id="7" w:name="_Toc14672"/>
-      <w:bookmarkStart w:id="8" w:name="_Toc31335"/>
       <w:bookmarkEnd w:id="6"/>
+      <w:r>
+        <w:rPr>
+          <w:rFonts w:cs="Arial" w:ascii="Arial" w:hAnsi="Arial"/>
+          <w:b w:val="false"/>
+          <w:bCs w:val="false"/>
+          <w:lang w:val="ru-RU"/>
+        </w:rPr>
+        <w:t xml:space="preserve">1.1 </w:t>
+      </w:r>
+      <w:bookmarkStart w:id="7" w:name="_Toc31335"/>
+      <w:bookmarkStart w:id="8" w:name="_Toc14672"/>
       <w:r>
         <w:rPr>
           <w:rFonts w:cs="Arial" w:ascii="Arial" w:hAnsi="Arial"/>
@@ -1414,8 +1470,6 @@
         </w:rPr>
       </w:pPr>
       <w:bookmarkStart w:id="9" w:name="__RefHeading___Toc2252_2261980060"/>
-      <w:bookmarkStart w:id="10" w:name="_Toc19424"/>
-      <w:bookmarkStart w:id="11" w:name="_Toc10244"/>
       <w:bookmarkEnd w:id="9"/>
       <w:r>
         <w:rPr>
@@ -1426,6 +1480,19 @@
           <w:kern w:val="0"/>
           <w:lang w:val="ru-RU" w:eastAsia="ru-RU" w:bidi="ar-SA"/>
         </w:rPr>
+        <w:t>1.2</w:t>
+      </w:r>
+      <w:bookmarkStart w:id="10" w:name="_Toc10244"/>
+      <w:bookmarkStart w:id="11" w:name="_Toc19424"/>
+      <w:r>
+        <w:rPr>
+          <w:rFonts w:eastAsia="Times New Roman" w:cs="Arial" w:ascii="Arial" w:hAnsi="Arial"/>
+          <w:b/>
+          <w:bCs/>
+          <w:color w:val="auto"/>
+          <w:kern w:val="0"/>
+          <w:lang w:val="ru-RU" w:eastAsia="ru-RU" w:bidi="ar-SA"/>
+        </w:rPr>
         <w:t>Теоретическая часть.</w:t>
       </w:r>
       <w:bookmarkEnd w:id="10"/>
@@ -1512,8 +1579,8 @@
         </w:rPr>
       </w:pPr>
       <w:bookmarkStart w:id="12" w:name="__RefHeading___Toc2254_2261980060"/>
-      <w:bookmarkStart w:id="13" w:name="_Toc26372"/>
-      <w:bookmarkStart w:id="14" w:name="_Toc7941"/>
+      <w:bookmarkStart w:id="13" w:name="_Toc7941"/>
+      <w:bookmarkStart w:id="14" w:name="_Toc26372"/>
       <w:bookmarkEnd w:id="12"/>
       <w:r>
         <w:rPr>
@@ -2096,60 +2163,8 @@
         <w:rPr/>
         <w:t>) вершины, между которыми нужно найти кратчайший путь.</w:t>
       </w:r>
-    </w:p>
-    <w:p>
-      <w:pPr>
-        <w:pStyle w:val="Normal"/>
-        <w:ind w:firstLine="420" w:left="0"/>
-        <w:jc w:val="left"/>
-        <w:rPr/>
-      </w:pPr>
-      <w:r>
-        <w:rPr/>
-      </w:r>
-    </w:p>
-    <w:p>
-      <w:pPr>
-        <w:pStyle w:val="Normal"/>
-        <w:ind w:firstLine="420" w:left="0"/>
-        <w:jc w:val="left"/>
-        <w:rPr/>
-      </w:pPr>
-      <w:r>
-        <w:rPr/>
-      </w:r>
-    </w:p>
-    <w:p>
-      <w:pPr>
-        <w:pStyle w:val="Normal"/>
-        <w:ind w:firstLine="420" w:left="0"/>
-        <w:jc w:val="left"/>
-        <w:rPr/>
-      </w:pPr>
-      <w:r>
-        <w:rPr/>
-      </w:r>
-    </w:p>
-    <w:p>
-      <w:pPr>
-        <w:pStyle w:val="Normal"/>
-        <w:ind w:firstLine="420" w:left="0"/>
-        <w:jc w:val="left"/>
-        <w:rPr/>
-      </w:pPr>
-      <w:r>
-        <w:rPr/>
-      </w:r>
-    </w:p>
-    <w:p>
-      <w:pPr>
-        <w:pStyle w:val="Normal"/>
-        <w:ind w:firstLine="420" w:left="0"/>
-        <w:jc w:val="left"/>
-        <w:rPr/>
-      </w:pPr>
-      <w:r>
-        <w:rPr/>
+      <w:r>
+        <w:br w:type="page"/>
       </w:r>
     </w:p>
     <w:p>
@@ -2261,7 +2276,15 @@
       </w:pPr>
       <w:r>
         <w:rPr/>
-        <w:t>1.При запуске программы открывается меню предлагающее вручную ввести граф через файл в формате матрицы смежности или случайно сгенерировать граф.</w:t>
+        <w:t>1.При запуске программы открывается меню предлагающее вручную ввести граф через файл в формате матрицы смежности или случайно сгенерировать граф</w:t>
+      </w:r>
+      <w:r>
+        <w:rPr/>
+        <w:t>(рисунок 1)</w:t>
+      </w:r>
+      <w:r>
+        <w:rPr/>
+        <w:t>.</w:t>
       </w:r>
     </w:p>
     <w:p>
@@ -2296,7 +2319,7 @@
       </w:pPr>
       <w:r>
         <w:drawing>
-          <wp:anchor behindDoc="0" distT="0" distB="0" distL="0" distR="0" simplePos="0" locked="0" layoutInCell="0" allowOverlap="1" relativeHeight="53">
+          <wp:anchor behindDoc="0" distT="0" distB="0" distL="0" distR="0" simplePos="0" locked="0" layoutInCell="0" allowOverlap="1" relativeHeight="55">
             <wp:simplePos x="0" y="0"/>
             <wp:positionH relativeFrom="column">
               <wp:posOffset>121285</wp:posOffset>
@@ -2354,6 +2377,20 @@
       <w:pPr>
         <w:pStyle w:val="Normal"/>
         <w:bidi w:val="0"/>
+        <w:jc w:val="center"/>
+        <w:rPr>
+          <w:b/>
+          <w:bCs/>
+        </w:rPr>
+      </w:pPr>
+      <w:r>
+        <w:rPr/>
+      </w:r>
+    </w:p>
+    <w:p>
+      <w:pPr>
+        <w:pStyle w:val="Normal"/>
+        <w:bidi w:val="0"/>
         <w:rPr>
           <w:rFonts w:ascii="Arial" w:hAnsi="Arial" w:cs="Arial"/>
           <w:sz w:val="28"/>
@@ -2374,7 +2411,7 @@
       </w:pPr>
       <w:r>
         <w:drawing>
-          <wp:anchor behindDoc="0" distT="0" distB="0" distL="0" distR="0" simplePos="0" locked="0" layoutInCell="0" allowOverlap="1" relativeHeight="54">
+          <wp:anchor behindDoc="0" distT="0" distB="0" distL="0" distR="0" simplePos="0" locked="0" layoutInCell="0" allowOverlap="1" relativeHeight="56">
             <wp:simplePos x="0" y="0"/>
             <wp:positionH relativeFrom="column">
               <wp:posOffset>228600</wp:posOffset>
@@ -2463,7 +2500,7 @@
           <w:lang w:val="ru-RU"/>
         </w:rPr>
         <w:drawing>
-          <wp:anchor behindDoc="0" distT="0" distB="0" distL="0" distR="0" simplePos="0" locked="0" layoutInCell="0" allowOverlap="1" relativeHeight="55">
+          <wp:anchor behindDoc="0" distT="0" distB="0" distL="0" distR="0" simplePos="0" locked="0" layoutInCell="0" allowOverlap="1" relativeHeight="57">
             <wp:simplePos x="0" y="0"/>
             <wp:positionH relativeFrom="column">
               <wp:posOffset>993140</wp:posOffset>
@@ -2712,7 +2749,7 @@
           <w:lang w:val="ru-RU"/>
         </w:rPr>
         <w:drawing>
-          <wp:anchor behindDoc="0" distT="0" distB="0" distL="0" distR="0" simplePos="0" locked="0" layoutInCell="0" allowOverlap="1" relativeHeight="56">
+          <wp:anchor behindDoc="0" distT="0" distB="0" distL="0" distR="0" simplePos="0" locked="0" layoutInCell="0" allowOverlap="1" relativeHeight="58">
             <wp:simplePos x="0" y="0"/>
             <wp:positionH relativeFrom="column">
               <wp:posOffset>1745615</wp:posOffset>
@@ -2911,7 +2948,7 @@
           <w:lang w:val="ru-RU"/>
         </w:rPr>
         <w:drawing>
-          <wp:anchor behindDoc="0" distT="0" distB="0" distL="0" distR="0" simplePos="0" locked="0" layoutInCell="0" allowOverlap="1" relativeHeight="57">
+          <wp:anchor behindDoc="0" distT="0" distB="0" distL="0" distR="0" simplePos="0" locked="0" layoutInCell="0" allowOverlap="1" relativeHeight="59">
             <wp:simplePos x="0" y="0"/>
             <wp:positionH relativeFrom="column">
               <wp:posOffset>1314450</wp:posOffset>
@@ -3242,7 +3279,7 @@
           <w:lang w:val="ru-RU" w:eastAsia="ru-RU" w:bidi="ar-SA"/>
         </w:rPr>
         <w:drawing>
-          <wp:anchor behindDoc="0" distT="0" distB="0" distL="0" distR="0" simplePos="0" locked="0" layoutInCell="0" allowOverlap="1" relativeHeight="58">
+          <wp:anchor behindDoc="0" distT="0" distB="0" distL="0" distR="0" simplePos="0" locked="0" layoutInCell="0" allowOverlap="1" relativeHeight="60">
             <wp:simplePos x="0" y="0"/>
             <wp:positionH relativeFrom="column">
               <wp:posOffset>2044700</wp:posOffset>
@@ -3574,7 +3611,7 @@
       </w:r>
       <w:r>
         <w:drawing>
-          <wp:anchor behindDoc="0" distT="0" distB="0" distL="0" distR="0" simplePos="0" locked="0" layoutInCell="0" allowOverlap="1" relativeHeight="59">
+          <wp:anchor behindDoc="0" distT="0" distB="0" distL="0" distR="0" simplePos="0" locked="0" layoutInCell="0" allowOverlap="1" relativeHeight="61">
             <wp:simplePos x="0" y="0"/>
             <wp:positionH relativeFrom="column">
               <wp:posOffset>2084070</wp:posOffset>
@@ -3815,7 +3852,7 @@
           <w:lang w:val="ru-RU" w:eastAsia="ru-RU" w:bidi="ar-SA"/>
         </w:rPr>
         <w:drawing>
-          <wp:anchor behindDoc="0" distT="0" distB="0" distL="0" distR="0" simplePos="0" locked="0" layoutInCell="0" allowOverlap="1" relativeHeight="60">
+          <wp:anchor behindDoc="0" distT="0" distB="0" distL="0" distR="0" simplePos="0" locked="0" layoutInCell="0" allowOverlap="1" relativeHeight="62">
             <wp:simplePos x="0" y="0"/>
             <wp:positionH relativeFrom="column">
               <wp:posOffset>1998980</wp:posOffset>
@@ -6011,6 +6048,17 @@
         <w:noBreakHyphen/>
         <w:t>Форда и A* подтверждены преимущества Дейкстры: высокая эффективность и простота реализации при неотрицательных весах. Разработанная программа применима в образовательных целях, задачах маршрутизации и как модуль оптимизационных систем. Таким образом, цель работы — изучение и реализация алгоритма Дейкстры — достигнута, все задачи выполнены.</w:t>
       </w:r>
+      <w:r>
+        <w:rPr>
+          <w:rFonts w:cs="Arial"/>
+          <w:b w:val="false"/>
+          <w:bCs w:val="false"/>
+          <w:sz w:val="28"/>
+          <w:szCs w:val="28"/>
+          <w:lang w:val="en-US"/>
+        </w:rPr>
+        <w:t>[2]</w:t>
+      </w:r>
     </w:p>
     <w:p>
       <w:pPr>
@@ -6169,7 +6217,9 @@
         </w:rPr>
       </w:pPr>
       <w:r>
-        <w:rPr/>
+        <w:rPr>
+          <w:rFonts w:cs="Courier New" w:ascii="Courier New" w:hAnsi="Courier New"/>
+        </w:rPr>
       </w:r>
     </w:p>
     <w:p>
@@ -6198,7 +6248,9 @@
         </w:rPr>
       </w:pPr>
       <w:r>
-        <w:rPr/>
+        <w:rPr>
+          <w:rFonts w:cs="Courier New" w:ascii="Courier New" w:hAnsi="Courier New"/>
+        </w:rPr>
       </w:r>
     </w:p>
     <w:p>
@@ -6249,7 +6301,9 @@
         </w:rPr>
       </w:pPr>
       <w:r>
-        <w:rPr/>
+        <w:rPr>
+          <w:rFonts w:cs="Courier New" w:ascii="Courier New" w:hAnsi="Courier New"/>
+        </w:rPr>
       </w:r>
     </w:p>
     <w:p>
@@ -6285,7 +6339,9 @@
         </w:rPr>
       </w:pPr>
       <w:r>
-        <w:rPr/>
+        <w:rPr>
+          <w:rFonts w:cs="Courier New" w:ascii="Courier New" w:hAnsi="Courier New"/>
+        </w:rPr>
       </w:r>
     </w:p>
     <w:p>
@@ -6343,7 +6399,9 @@
         </w:rPr>
       </w:pPr>
       <w:r>
-        <w:rPr/>
+        <w:rPr>
+          <w:rFonts w:cs="Courier New" w:ascii="Courier New" w:hAnsi="Courier New"/>
+        </w:rPr>
       </w:r>
     </w:p>
     <w:p>
@@ -6423,7 +6481,9 @@
         </w:rPr>
       </w:pPr>
       <w:r>
-        <w:rPr/>
+        <w:rPr>
+          <w:rFonts w:cs="Courier New" w:ascii="Courier New" w:hAnsi="Courier New"/>
+        </w:rPr>
       </w:r>
     </w:p>
     <w:p>
@@ -6533,7 +6593,9 @@
         </w:rPr>
       </w:pPr>
       <w:r>
-        <w:rPr/>
+        <w:rPr>
+          <w:rFonts w:cs="Courier New" w:ascii="Courier New" w:hAnsi="Courier New"/>
+        </w:rPr>
       </w:r>
     </w:p>
     <w:p>
@@ -6591,7 +6653,9 @@
         </w:rPr>
       </w:pPr>
       <w:r>
-        <w:rPr/>
+        <w:rPr>
+          <w:rFonts w:cs="Courier New" w:ascii="Courier New" w:hAnsi="Courier New"/>
+        </w:rPr>
       </w:r>
     </w:p>
     <w:p>
@@ -6995,7 +7059,9 @@
         </w:rPr>
       </w:pPr>
       <w:r>
-        <w:rPr/>
+        <w:rPr>
+          <w:rFonts w:cs="Courier New" w:ascii="Courier New" w:hAnsi="Courier New"/>
+        </w:rPr>
       </w:r>
     </w:p>
     <w:p>
@@ -7119,7 +7185,9 @@
         </w:rPr>
       </w:pPr>
       <w:r>
-        <w:rPr/>
+        <w:rPr>
+          <w:rFonts w:cs="Courier New" w:ascii="Courier New" w:hAnsi="Courier New"/>
+        </w:rPr>
       </w:r>
     </w:p>
     <w:p>
@@ -7170,7 +7238,9 @@
         </w:rPr>
       </w:pPr>
       <w:r>
-        <w:rPr/>
+        <w:rPr>
+          <w:rFonts w:cs="Courier New" w:ascii="Courier New" w:hAnsi="Courier New"/>
+        </w:rPr>
       </w:r>
     </w:p>
     <w:p>
@@ -7309,7 +7379,9 @@
         </w:rPr>
       </w:pPr>
       <w:r>
-        <w:rPr/>
+        <w:rPr>
+          <w:rFonts w:cs="Courier New" w:ascii="Courier New" w:hAnsi="Courier New"/>
+        </w:rPr>
       </w:r>
     </w:p>
     <w:p>
@@ -7360,7 +7432,9 @@
         </w:rPr>
       </w:pPr>
       <w:r>
-        <w:rPr/>
+        <w:rPr>
+          <w:rFonts w:cs="Courier New" w:ascii="Courier New" w:hAnsi="Courier New"/>
+        </w:rPr>
       </w:r>
     </w:p>
     <w:p>
@@ -7462,7 +7536,9 @@
         </w:rPr>
       </w:pPr>
       <w:r>
-        <w:rPr/>
+        <w:rPr>
+          <w:rFonts w:cs="Courier New" w:ascii="Courier New" w:hAnsi="Courier New"/>
+        </w:rPr>
       </w:r>
     </w:p>
     <w:p>
@@ -7561,7 +7637,9 @@
         </w:rPr>
       </w:pPr>
       <w:r>
-        <w:rPr/>
+        <w:rPr>
+          <w:rFonts w:cs="Courier New" w:ascii="Courier New" w:hAnsi="Courier New"/>
+        </w:rPr>
       </w:r>
     </w:p>
     <w:p>
@@ -7752,7 +7830,9 @@
         </w:rPr>
       </w:pPr>
       <w:r>
-        <w:rPr/>
+        <w:rPr>
+          <w:rFonts w:cs="Courier New" w:ascii="Courier New" w:hAnsi="Courier New"/>
+        </w:rPr>
       </w:r>
     </w:p>
     <w:p>
@@ -7832,7 +7912,9 @@
         </w:rPr>
       </w:pPr>
       <w:r>
-        <w:rPr/>
+        <w:rPr>
+          <w:rFonts w:cs="Courier New" w:ascii="Courier New" w:hAnsi="Courier New"/>
+        </w:rPr>
       </w:r>
     </w:p>
     <w:p>
@@ -7934,7 +8016,9 @@
         </w:rPr>
       </w:pPr>
       <w:r>
-        <w:rPr/>
+        <w:rPr>
+          <w:rFonts w:cs="Courier New" w:ascii="Courier New" w:hAnsi="Courier New"/>
+        </w:rPr>
       </w:r>
     </w:p>
     <w:p>
@@ -8014,7 +8098,9 @@
         </w:rPr>
       </w:pPr>
       <w:r>
-        <w:rPr/>
+        <w:rPr>
+          <w:rFonts w:cs="Courier New" w:ascii="Courier New" w:hAnsi="Courier New"/>
+        </w:rPr>
       </w:r>
     </w:p>
     <w:p>
@@ -8217,7 +8303,9 @@
         </w:rPr>
       </w:pPr>
       <w:r>
-        <w:rPr/>
+        <w:rPr>
+          <w:rFonts w:cs="Courier New" w:ascii="Courier New" w:hAnsi="Courier New"/>
+        </w:rPr>
       </w:r>
     </w:p>
     <w:p>
@@ -8341,7 +8429,9 @@
         </w:rPr>
       </w:pPr>
       <w:r>
-        <w:rPr/>
+        <w:rPr>
+          <w:rFonts w:cs="Courier New" w:ascii="Courier New" w:hAnsi="Courier New"/>
+        </w:rPr>
       </w:r>
     </w:p>
     <w:p>
@@ -8400,7 +8490,9 @@
         </w:rPr>
       </w:pPr>
       <w:r>
-        <w:rPr/>
+        <w:rPr>
+          <w:rFonts w:cs="Courier New" w:ascii="Courier New" w:hAnsi="Courier New"/>
+        </w:rPr>
       </w:r>
     </w:p>
     <w:p>
@@ -8679,7 +8771,9 @@
         </w:rPr>
       </w:pPr>
       <w:r>
-        <w:rPr/>
+        <w:rPr>
+          <w:rFonts w:cs="Courier New" w:ascii="Courier New" w:hAnsi="Courier New"/>
+        </w:rPr>
       </w:r>
     </w:p>
     <w:p>
@@ -8862,7 +8956,9 @@
         </w:rPr>
       </w:pPr>
       <w:r>
-        <w:rPr/>
+        <w:rPr>
+          <w:rFonts w:cs="Courier New" w:ascii="Courier New" w:hAnsi="Courier New"/>
+        </w:rPr>
       </w:r>
     </w:p>
     <w:p>
@@ -9038,7 +9134,9 @@
         </w:rPr>
       </w:pPr>
       <w:r>
-        <w:rPr/>
+        <w:rPr>
+          <w:rFonts w:cs="Courier New" w:ascii="Courier New" w:hAnsi="Courier New"/>
+        </w:rPr>
       </w:r>
     </w:p>
     <w:p>
@@ -9199,7 +9297,9 @@
         </w:rPr>
       </w:pPr>
       <w:r>
-        <w:rPr/>
+        <w:rPr>
+          <w:rFonts w:cs="Courier New" w:ascii="Courier New" w:hAnsi="Courier New"/>
+        </w:rPr>
       </w:r>
     </w:p>
     <w:p>
@@ -9463,7 +9563,9 @@
         </w:rPr>
       </w:pPr>
       <w:r>
-        <w:rPr/>
+        <w:rPr>
+          <w:rFonts w:cs="Courier New" w:ascii="Courier New" w:hAnsi="Courier New"/>
+        </w:rPr>
       </w:r>
     </w:p>
     <w:p>
@@ -9705,7 +9807,9 @@
         </w:rPr>
       </w:pPr>
       <w:r>
-        <w:rPr/>
+        <w:rPr>
+          <w:rFonts w:cs="Courier New" w:ascii="Courier New" w:hAnsi="Courier New"/>
+        </w:rPr>
       </w:r>
     </w:p>
     <w:p>
@@ -9962,7 +10066,9 @@
         </w:rPr>
       </w:pPr>
       <w:r>
-        <w:rPr/>
+        <w:rPr>
+          <w:rFonts w:cs="Courier New" w:ascii="Courier New" w:hAnsi="Courier New"/>
+        </w:rPr>
       </w:r>
     </w:p>
     <w:p>
@@ -10793,7 +10899,9 @@
         </w:rPr>
       </w:pPr>
       <w:r>
-        <w:rPr/>
+        <w:rPr>
+          <w:rFonts w:cs="Courier New" w:ascii="Courier New" w:hAnsi="Courier New"/>
+        </w:rPr>
       </w:r>
     </w:p>
     <w:p>
@@ -10854,7 +10962,9 @@
         </w:rPr>
       </w:pPr>
       <w:r>
-        <w:rPr/>
+        <w:rPr>
+          <w:rFonts w:cs="Courier New" w:ascii="Courier New" w:hAnsi="Courier New"/>
+        </w:rPr>
       </w:r>
     </w:p>
     <w:p>
@@ -11148,7 +11258,9 @@
         </w:rPr>
       </w:pPr>
       <w:r>
-        <w:rPr/>
+        <w:rPr>
+          <w:rFonts w:cs="Courier New" w:ascii="Courier New" w:hAnsi="Courier New"/>
+        </w:rPr>
       </w:r>
     </w:p>
     <w:p>
@@ -11266,7 +11378,9 @@
         </w:rPr>
       </w:pPr>
       <w:r>
-        <w:rPr/>
+        <w:rPr>
+          <w:rFonts w:cs="Courier New" w:ascii="Courier New" w:hAnsi="Courier New"/>
+        </w:rPr>
       </w:r>
     </w:p>
     <w:sectPr>
@@ -11363,7 +11477,7 @@
       <mc:AlternateContent>
         <mc:Choice Requires="wps">
           <w:drawing>
-            <wp:anchor behindDoc="1" distT="0" distB="0" distL="0" distR="0" simplePos="0" locked="0" layoutInCell="0" allowOverlap="1" relativeHeight="50">
+            <wp:anchor behindDoc="1" distT="0" distB="0" distL="0" distR="0" simplePos="0" locked="0" layoutInCell="0" allowOverlap="1" relativeHeight="52">
               <wp:simplePos x="0" y="0"/>
               <wp:positionH relativeFrom="margin">
                 <wp:align>center</wp:align>
@@ -11431,7 +11545,7 @@
                             <w:rPr>
                               <w:color w:val="000000"/>
                             </w:rPr>
-                            <w:t>26</w:t>
+                            <w:t>27</w:t>
                           </w:r>
                           <w:r>
                             <w:rPr>
@@ -11489,7 +11603,7 @@
                       <w:rPr>
                         <w:color w:val="000000"/>
                       </w:rPr>
-                      <w:t>26</w:t>
+                      <w:t>27</w:t>
                     </w:r>
                     <w:r>
                       <w:rPr>
@@ -11524,7 +11638,7 @@
       <mc:AlternateContent>
         <mc:Choice Requires="wps">
           <w:drawing>
-            <wp:anchor behindDoc="1" distT="0" distB="0" distL="0" distR="0" simplePos="0" locked="0" layoutInCell="0" allowOverlap="1" relativeHeight="50">
+            <wp:anchor behindDoc="1" distT="0" distB="0" distL="0" distR="0" simplePos="0" locked="0" layoutInCell="0" allowOverlap="1" relativeHeight="52">
               <wp:simplePos x="0" y="0"/>
               <wp:positionH relativeFrom="margin">
                 <wp:align>center</wp:align>
@@ -11592,7 +11706,7 @@
                             <w:rPr>
                               <w:color w:val="000000"/>
                             </w:rPr>
-                            <w:t>26</w:t>
+                            <w:t>27</w:t>
                           </w:r>
                           <w:r>
                             <w:rPr>
@@ -11650,7 +11764,7 @@
                       <w:rPr>
                         <w:color w:val="000000"/>
                       </w:rPr>
-                      <w:t>26</w:t>
+                      <w:t>27</w:t>
                     </w:r>
                     <w:r>
                       <w:rPr>
@@ -14601,7 +14715,7 @@
     <w:pPr>
       <w:widowControl/>
       <w:suppressAutoHyphens w:val="true"/>
-      <w:overflowPunct w:val="false"/>
+      <w:overflowPunct w:val="true"/>
       <w:bidi w:val="0"/>
       <w:spacing w:lineRule="auto" w:line="360" w:before="0" w:after="60"/>
       <w:ind w:firstLine="709"/>
@@ -14813,6 +14927,14 @@
       <w:u w:val="single"/>
     </w:rPr>
   </w:style>
+  <w:style w:type="character" w:styleId="InternetLink6">
+    <w:name w:val="Internet Link6"/>
+    <w:qFormat/>
+    <w:rPr>
+      <w:color w:val="000080"/>
+      <w:u w:val="single"/>
+    </w:rPr>
+  </w:style>
   <w:style w:type="character" w:styleId="Hyperlink">
     <w:name w:val="Hyperlink"/>
     <w:rPr>
@@ -14939,7 +15061,7 @@
         <w:tab w:val="left" w:pos="14656" w:leader="none"/>
       </w:tabs>
       <w:suppressAutoHyphens w:val="true"/>
-      <w:overflowPunct w:val="false"/>
+      <w:overflowPunct w:val="true"/>
       <w:bidi w:val="0"/>
       <w:spacing w:before="0" w:after="0"/>
       <w:jc w:val="left"/>
@@ -14959,7 +15081,7 @@
     <w:pPr>
       <w:widowControl/>
       <w:suppressAutoHyphens w:val="true"/>
-      <w:overflowPunct w:val="false"/>
+      <w:overflowPunct w:val="true"/>
       <w:bidi w:val="0"/>
       <w:spacing w:before="280" w:after="280"/>
       <w:ind w:left="0" w:right="0"/>
@@ -15024,7 +15146,7 @@
     <w:pPr>
       <w:widowControl/>
       <w:suppressAutoHyphens w:val="true"/>
-      <w:overflowPunct w:val="false"/>
+      <w:overflowPunct w:val="true"/>
       <w:bidi w:val="0"/>
       <w:spacing w:before="0" w:after="0"/>
       <w:jc w:val="left"/>
@@ -15044,7 +15166,7 @@
     <w:pPr>
       <w:widowControl/>
       <w:suppressAutoHyphens w:val="true"/>
-      <w:overflowPunct w:val="false"/>
+      <w:overflowPunct w:val="true"/>
       <w:bidi w:val="0"/>
       <w:spacing w:before="0" w:after="0"/>
       <w:jc w:val="left"/>
@@ -15064,7 +15186,7 @@
     <w:pPr>
       <w:widowControl/>
       <w:suppressAutoHyphens w:val="true"/>
-      <w:overflowPunct w:val="false"/>
+      <w:overflowPunct w:val="true"/>
       <w:bidi w:val="0"/>
       <w:spacing w:before="0" w:after="0"/>
       <w:jc w:val="left"/>

</xml_diff>

<commit_message>
modified:   "\320\237\320\276\321\217\321\201\320\275\320\270\321\202\320\265\320\273\321\214\320\275\320\260\321\217 \320\267\320\260\320\277\320\270\321\201\320\272\320\260 \320\272 \320\272\321\203\321\200\321\201\320\276\320\262\320\276\320\271 \321\200\320\260\320\261\320\276\321\202\320\265.docx"
</commit_message>
<xml_diff>
--- a/Пояснительная записка к курсовой работе.docx
+++ b/Пояснительная записка к курсовой работе.docx
@@ -11,17 +11,19 @@
         </w:rPr>
       </w:pPr>
       <w:r>
-        <w:rPr/>
+        <w:rPr>
+          <w:rFonts w:ascii="Times New Roman" w:hAnsi="Times New Roman"/>
+        </w:rPr>
         <w:drawing>
-          <wp:anchor behindDoc="0" distT="0" distB="0" distL="0" distR="0" simplePos="0" locked="0" layoutInCell="0" allowOverlap="1" relativeHeight="33">
+          <wp:anchor behindDoc="0" distT="0" distB="0" distL="0" distR="0" simplePos="0" locked="0" layoutInCell="0" allowOverlap="1" relativeHeight="31">
             <wp:simplePos x="0" y="0"/>
             <wp:positionH relativeFrom="column">
-              <wp:align>center</wp:align>
+              <wp:posOffset>306070</wp:posOffset>
             </wp:positionH>
             <wp:positionV relativeFrom="paragraph">
-              <wp:posOffset>635</wp:posOffset>
+              <wp:posOffset>400685</wp:posOffset>
             </wp:positionV>
-            <wp:extent cx="6119495" cy="8159115"/>
+            <wp:extent cx="5276215" cy="7759065"/>
             <wp:effectExtent l="0" t="0" r="0" b="0"/>
             <wp:wrapSquare wrapText="largest"/>
             <wp:docPr id="1" name="Изображение30" descr=""/>
@@ -39,6 +41,7 @@
                   </pic:nvPicPr>
                   <pic:blipFill>
                     <a:blip r:embed="rId2"/>
+                    <a:srcRect l="5000" t="4894" r="8775" b="0"/>
                     <a:stretch>
                       <a:fillRect/>
                     </a:stretch>
@@ -46,7 +49,7 @@
                   <pic:spPr bwMode="auto">
                     <a:xfrm>
                       <a:off x="0" y="0"/>
-                      <a:ext cx="6119495" cy="8159115"/>
+                      <a:ext cx="5276215" cy="7759065"/>
                     </a:xfrm>
                     <a:prstGeom prst="rect">
                       <a:avLst/>
@@ -66,21 +69,22 @@
     <w:p>
       <w:pPr>
         <w:pStyle w:val="Normal"/>
+        <w:spacing w:before="0" w:after="0"/>
         <w:jc w:val="center"/>
         <w:rPr/>
       </w:pPr>
       <w:r>
         <w:rPr/>
         <w:drawing>
-          <wp:anchor behindDoc="0" distT="0" distB="0" distL="0" distR="0" simplePos="0" locked="0" layoutInCell="0" allowOverlap="1" relativeHeight="34">
+          <wp:anchor behindDoc="0" distT="0" distB="0" distL="0" distR="0" simplePos="0" locked="0" layoutInCell="0" allowOverlap="1" relativeHeight="32">
             <wp:simplePos x="0" y="0"/>
             <wp:positionH relativeFrom="column">
-              <wp:align>center</wp:align>
+              <wp:posOffset>1153795</wp:posOffset>
             </wp:positionH>
             <wp:positionV relativeFrom="paragraph">
-              <wp:posOffset>635</wp:posOffset>
+              <wp:posOffset>1482090</wp:posOffset>
             </wp:positionV>
-            <wp:extent cx="6119495" cy="8159115"/>
+            <wp:extent cx="4140835" cy="6677660"/>
             <wp:effectExtent l="0" t="0" r="0" b="0"/>
             <wp:wrapSquare wrapText="largest"/>
             <wp:docPr id="2" name="Изображение31" descr=""/>
@@ -98,6 +102,7 @@
                   </pic:nvPicPr>
                   <pic:blipFill>
                     <a:blip r:embed="rId3"/>
+                    <a:srcRect l="18853" t="18156" r="13479" b="0"/>
                     <a:stretch>
                       <a:fillRect/>
                     </a:stretch>
@@ -105,7 +110,7 @@
                   <pic:spPr bwMode="auto">
                     <a:xfrm>
                       <a:off x="0" y="0"/>
-                      <a:ext cx="6119495" cy="8159115"/>
+                      <a:ext cx="4140835" cy="6677660"/>
                     </a:xfrm>
                     <a:prstGeom prst="rect">
                       <a:avLst/>
@@ -125,21 +130,22 @@
     <w:p>
       <w:pPr>
         <w:pStyle w:val="Normal"/>
+        <w:spacing w:before="0" w:after="0"/>
         <w:jc w:val="center"/>
         <w:rPr/>
       </w:pPr>
       <w:r>
         <w:rPr/>
         <w:drawing>
-          <wp:anchor behindDoc="0" distT="0" distB="0" distL="0" distR="0" simplePos="0" locked="0" layoutInCell="0" allowOverlap="1" relativeHeight="35">
+          <wp:anchor behindDoc="0" distT="0" distB="0" distL="0" distR="0" simplePos="0" locked="0" layoutInCell="0" allowOverlap="1" relativeHeight="33">
             <wp:simplePos x="0" y="0"/>
             <wp:positionH relativeFrom="column">
-              <wp:align>center</wp:align>
+              <wp:posOffset>1240155</wp:posOffset>
             </wp:positionH>
             <wp:positionV relativeFrom="paragraph">
-              <wp:posOffset>635</wp:posOffset>
+              <wp:posOffset>1209675</wp:posOffset>
             </wp:positionV>
-            <wp:extent cx="6119495" cy="8159115"/>
+            <wp:extent cx="3896360" cy="6125210"/>
             <wp:effectExtent l="0" t="0" r="0" b="0"/>
             <wp:wrapSquare wrapText="largest"/>
             <wp:docPr id="3" name="Изображение32" descr=""/>
@@ -157,6 +163,7 @@
                   </pic:nvPicPr>
                   <pic:blipFill>
                     <a:blip r:embed="rId4"/>
+                    <a:srcRect l="20261" t="14819" r="16058" b="10106"/>
                     <a:stretch>
                       <a:fillRect/>
                     </a:stretch>
@@ -164,7 +171,7 @@
                   <pic:spPr bwMode="auto">
                     <a:xfrm>
                       <a:off x="0" y="0"/>
-                      <a:ext cx="6119495" cy="8159115"/>
+                      <a:ext cx="3896360" cy="6125210"/>
                     </a:xfrm>
                     <a:prstGeom prst="rect">
                       <a:avLst/>
@@ -184,396 +191,10 @@
     <w:p>
       <w:pPr>
         <w:pStyle w:val="Normal"/>
+        <w:spacing w:before="0" w:after="0"/>
         <w:jc w:val="center"/>
         <w:rPr>
           <w:rFonts w:ascii="Times New Roman" w:hAnsi="Times New Roman"/>
-        </w:rPr>
-      </w:pPr>
-      <w:r>
-        <w:rPr/>
-        <w:t>Министерство науки и высшего образования Российской Федерации</w:t>
-      </w:r>
-    </w:p>
-    <w:p>
-      <w:pPr>
-        <w:pStyle w:val="Normal"/>
-        <w:jc w:val="center"/>
-        <w:rPr>
-          <w:rFonts w:ascii="Times New Roman" w:hAnsi="Times New Roman"/>
-        </w:rPr>
-      </w:pPr>
-      <w:r>
-        <w:rPr/>
-        <w:t>Пензенский государственный университет</w:t>
-      </w:r>
-    </w:p>
-    <w:p>
-      <w:pPr>
-        <w:pStyle w:val="Normal"/>
-        <w:jc w:val="center"/>
-        <w:rPr>
-          <w:rFonts w:ascii="Times New Roman" w:hAnsi="Times New Roman"/>
-        </w:rPr>
-      </w:pPr>
-      <w:r>
-        <w:rPr/>
-        <w:t>Кафедра «Вычислительная техника»</w:t>
-      </w:r>
-    </w:p>
-    <w:p>
-      <w:pPr>
-        <w:pStyle w:val="Normal"/>
-        <w:rPr>
-          <w:rFonts w:ascii="Times New Roman" w:hAnsi="Times New Roman"/>
-        </w:rPr>
-      </w:pPr>
-      <w:r>
-        <w:rPr>
-          <w:rFonts w:ascii="Times New Roman" w:hAnsi="Times New Roman"/>
-        </w:rPr>
-      </w:r>
-    </w:p>
-    <w:p>
-      <w:pPr>
-        <w:pStyle w:val="Normal"/>
-        <w:rPr>
-          <w:rFonts w:ascii="Times New Roman" w:hAnsi="Times New Roman"/>
-        </w:rPr>
-      </w:pPr>
-      <w:r>
-        <w:rPr>
-          <w:rFonts w:ascii="Times New Roman" w:hAnsi="Times New Roman"/>
-        </w:rPr>
-      </w:r>
-    </w:p>
-    <w:p>
-      <w:pPr>
-        <w:pStyle w:val="Normal"/>
-        <w:rPr>
-          <w:rFonts w:ascii="Times New Roman" w:hAnsi="Times New Roman"/>
-        </w:rPr>
-      </w:pPr>
-      <w:r>
-        <w:rPr>
-          <w:rFonts w:ascii="Times New Roman" w:hAnsi="Times New Roman"/>
-        </w:rPr>
-      </w:r>
-    </w:p>
-    <w:p>
-      <w:pPr>
-        <w:pStyle w:val="Normal"/>
-        <w:rPr>
-          <w:rFonts w:ascii="Times New Roman" w:hAnsi="Times New Roman"/>
-        </w:rPr>
-      </w:pPr>
-      <w:r>
-        <w:rPr>
-          <w:rFonts w:ascii="Times New Roman" w:hAnsi="Times New Roman"/>
-        </w:rPr>
-      </w:r>
-    </w:p>
-    <w:p>
-      <w:pPr>
-        <w:pStyle w:val="Normal"/>
-        <w:rPr>
-          <w:rFonts w:ascii="Times New Roman" w:hAnsi="Times New Roman"/>
-        </w:rPr>
-      </w:pPr>
-      <w:r>
-        <w:rPr>
-          <w:rFonts w:ascii="Times New Roman" w:hAnsi="Times New Roman"/>
-        </w:rPr>
-      </w:r>
-    </w:p>
-    <w:p>
-      <w:pPr>
-        <w:pStyle w:val="Normal"/>
-        <w:jc w:val="center"/>
-        <w:rPr>
-          <w:rFonts w:cs="Arial"/>
-          <w:b/>
-          <w:bCs/>
-          <w:sz w:val="32"/>
-          <w:szCs w:val="32"/>
-        </w:rPr>
-      </w:pPr>
-      <w:r>
-        <w:rPr>
-          <w:rFonts w:cs="Arial"/>
-          <w:b/>
-          <w:bCs/>
-          <w:sz w:val="32"/>
-          <w:szCs w:val="32"/>
-        </w:rPr>
-        <w:t>Пояснительная записка к курсовой работе</w:t>
-      </w:r>
-    </w:p>
-    <w:p>
-      <w:pPr>
-        <w:pStyle w:val="Normal"/>
-        <w:jc w:val="center"/>
-        <w:rPr>
-          <w:rFonts w:cs="Arial"/>
-          <w:sz w:val="32"/>
-          <w:szCs w:val="32"/>
-        </w:rPr>
-      </w:pPr>
-      <w:r>
-        <w:rPr>
-          <w:rFonts w:cs="Arial"/>
-          <w:sz w:val="32"/>
-          <w:szCs w:val="32"/>
-        </w:rPr>
-        <w:t>по курсу «Логика и основы алгоритмизации в инженерных задачах»</w:t>
-      </w:r>
-    </w:p>
-    <w:p>
-      <w:pPr>
-        <w:pStyle w:val="Normal"/>
-        <w:jc w:val="center"/>
-        <w:rPr>
-          <w:rFonts w:cs="Arial"/>
-          <w:sz w:val="32"/>
-          <w:szCs w:val="32"/>
-        </w:rPr>
-      </w:pPr>
-      <w:r>
-        <w:rPr>
-          <w:rFonts w:cs="Arial"/>
-          <w:sz w:val="32"/>
-          <w:szCs w:val="32"/>
-        </w:rPr>
-        <w:t>на тему «Реализация Алгоритма Дейкстры»</w:t>
-      </w:r>
-    </w:p>
-    <w:p>
-      <w:pPr>
-        <w:pStyle w:val="Normal"/>
-        <w:ind w:hanging="0"/>
-        <w:jc w:val="right"/>
-        <w:rPr>
-          <w:rFonts w:ascii="Times New Roman" w:hAnsi="Times New Roman"/>
-        </w:rPr>
-      </w:pPr>
-      <w:r>
-        <w:rPr>
-          <w:rFonts w:ascii="Times New Roman" w:hAnsi="Times New Roman"/>
-        </w:rPr>
-      </w:r>
-    </w:p>
-    <w:p>
-      <w:pPr>
-        <w:pStyle w:val="Normal"/>
-        <w:ind w:hanging="0"/>
-        <w:jc w:val="right"/>
-        <w:rPr>
-          <w:rFonts w:ascii="Times New Roman" w:hAnsi="Times New Roman"/>
-        </w:rPr>
-      </w:pPr>
-      <w:r>
-        <w:rPr>
-          <w:rFonts w:ascii="Times New Roman" w:hAnsi="Times New Roman"/>
-        </w:rPr>
-      </w:r>
-    </w:p>
-    <w:p>
-      <w:pPr>
-        <w:pStyle w:val="Normal"/>
-        <w:ind w:hanging="0"/>
-        <w:jc w:val="right"/>
-        <w:rPr>
-          <w:rFonts w:ascii="Times New Roman" w:hAnsi="Times New Roman"/>
-        </w:rPr>
-      </w:pPr>
-      <w:r>
-        <w:rPr>
-          <w:rFonts w:ascii="Times New Roman" w:hAnsi="Times New Roman"/>
-        </w:rPr>
-      </w:r>
-    </w:p>
-    <w:p>
-      <w:pPr>
-        <w:pStyle w:val="Normal"/>
-        <w:ind w:hanging="0"/>
-        <w:jc w:val="right"/>
-        <w:rPr>
-          <w:rFonts w:ascii="Times New Roman" w:hAnsi="Times New Roman"/>
-        </w:rPr>
-      </w:pPr>
-      <w:r>
-        <w:rPr>
-          <w:rFonts w:ascii="Times New Roman" w:hAnsi="Times New Roman"/>
-        </w:rPr>
-      </w:r>
-    </w:p>
-    <w:p>
-      <w:pPr>
-        <w:pStyle w:val="Normal"/>
-        <w:jc w:val="right"/>
-        <w:rPr>
-          <w:rFonts w:ascii="Times New Roman" w:hAnsi="Times New Roman"/>
-        </w:rPr>
-      </w:pPr>
-      <w:r>
-        <w:rPr/>
-        <w:t>Выполнила:</w:t>
-      </w:r>
-    </w:p>
-    <w:p>
-      <w:pPr>
-        <w:pStyle w:val="Normal"/>
-        <w:jc w:val="right"/>
-        <w:rPr>
-          <w:rFonts w:ascii="Times New Roman" w:hAnsi="Times New Roman"/>
-        </w:rPr>
-      </w:pPr>
-      <w:r>
-        <w:rPr/>
-        <w:t>Студент группы 24ВВВ1</w:t>
-      </w:r>
-    </w:p>
-    <w:p>
-      <w:pPr>
-        <w:pStyle w:val="Normal"/>
-        <w:jc w:val="right"/>
-        <w:rPr>
-          <w:rFonts w:ascii="Times New Roman" w:hAnsi="Times New Roman"/>
-        </w:rPr>
-      </w:pPr>
-      <w:r>
-        <w:rPr/>
-        <w:t>Цыбузин Д. В.</w:t>
-      </w:r>
-    </w:p>
-    <w:p>
-      <w:pPr>
-        <w:pStyle w:val="Normal"/>
-        <w:jc w:val="right"/>
-        <w:rPr>
-          <w:rFonts w:ascii="Times New Roman" w:hAnsi="Times New Roman"/>
-        </w:rPr>
-      </w:pPr>
-      <w:r>
-        <w:rPr>
-          <w:rFonts w:ascii="Times New Roman" w:hAnsi="Times New Roman"/>
-        </w:rPr>
-      </w:r>
-    </w:p>
-    <w:p>
-      <w:pPr>
-        <w:pStyle w:val="Normal"/>
-        <w:jc w:val="right"/>
-        <w:rPr>
-          <w:rFonts w:ascii="Times New Roman" w:hAnsi="Times New Roman"/>
-        </w:rPr>
-      </w:pPr>
-      <w:r>
-        <w:rPr/>
-        <w:t>Принял:</w:t>
-      </w:r>
-    </w:p>
-    <w:p>
-      <w:pPr>
-        <w:pStyle w:val="Normal"/>
-        <w:jc w:val="right"/>
-        <w:rPr>
-          <w:rFonts w:ascii="Times New Roman" w:hAnsi="Times New Roman"/>
-        </w:rPr>
-      </w:pPr>
-      <w:r>
-        <w:rPr/>
-        <w:t>к.т.н., доцент Юрова О. В.</w:t>
-      </w:r>
-    </w:p>
-    <w:p>
-      <w:pPr>
-        <w:pStyle w:val="Normal"/>
-        <w:jc w:val="right"/>
-        <w:rPr>
-          <w:rFonts w:ascii="Times New Roman" w:hAnsi="Times New Roman"/>
-        </w:rPr>
-      </w:pPr>
-      <w:r>
-        <w:rPr>
-          <w:rFonts w:ascii="Times New Roman" w:hAnsi="Times New Roman"/>
-        </w:rPr>
-      </w:r>
-    </w:p>
-    <w:p>
-      <w:pPr>
-        <w:pStyle w:val="Normal"/>
-        <w:jc w:val="right"/>
-        <w:rPr>
-          <w:rFonts w:ascii="Times New Roman" w:hAnsi="Times New Roman"/>
-        </w:rPr>
-      </w:pPr>
-      <w:r>
-        <w:rPr>
-          <w:rFonts w:ascii="Times New Roman" w:hAnsi="Times New Roman"/>
-        </w:rPr>
-      </w:r>
-    </w:p>
-    <w:p>
-      <w:pPr>
-        <w:pStyle w:val="Normal"/>
-        <w:jc w:val="right"/>
-        <w:rPr>
-          <w:rFonts w:ascii="Times New Roman" w:hAnsi="Times New Roman"/>
-        </w:rPr>
-      </w:pPr>
-      <w:r>
-        <w:rPr>
-          <w:rFonts w:ascii="Times New Roman" w:hAnsi="Times New Roman"/>
-        </w:rPr>
-      </w:r>
-    </w:p>
-    <w:p>
-      <w:pPr>
-        <w:pStyle w:val="Normal"/>
-        <w:ind w:hanging="0"/>
-        <w:jc w:val="right"/>
-        <w:rPr>
-          <w:rFonts w:ascii="Times New Roman" w:hAnsi="Times New Roman"/>
-        </w:rPr>
-      </w:pPr>
-      <w:r>
-        <w:rPr>
-          <w:rFonts w:ascii="Times New Roman" w:hAnsi="Times New Roman"/>
-        </w:rPr>
-      </w:r>
-    </w:p>
-    <w:p>
-      <w:pPr>
-        <w:sectPr>
-          <w:headerReference w:type="even" r:id="rId5"/>
-          <w:headerReference w:type="default" r:id="rId6"/>
-          <w:headerReference w:type="first" r:id="rId7"/>
-          <w:footerReference w:type="even" r:id="rId8"/>
-          <w:footerReference w:type="default" r:id="rId9"/>
-          <w:footerReference w:type="first" r:id="rId10"/>
-          <w:type w:val="nextPage"/>
-          <w:pgSz w:w="11906" w:h="16838"/>
-          <w:pgMar w:left="1418" w:right="851" w:gutter="0" w:header="709" w:top="851" w:footer="709" w:bottom="851"/>
-          <w:pgNumType w:fmt="decimal"/>
-          <w:formProt w:val="false"/>
-          <w:titlePg/>
-          <w:textDirection w:val="lrTb"/>
-          <w:docGrid w:type="default" w:linePitch="381" w:charSpace="0"/>
-        </w:sectPr>
-        <w:pStyle w:val="Normal"/>
-        <w:jc w:val="center"/>
-        <w:rPr/>
-      </w:pPr>
-      <w:r>
-        <w:rPr/>
-        <w:t>Пенза 2025</w:t>
-      </w:r>
-    </w:p>
-    <w:p>
-      <w:pPr>
-        <w:pStyle w:val="Normal"/>
-        <w:rPr>
-          <w:rFonts w:cs="Arial"/>
         </w:rPr>
       </w:pPr>
       <w:r>
@@ -1031,12 +652,12 @@
         <w:p>
           <w:pPr>
             <w:sectPr>
-              <w:headerReference w:type="even" r:id="rId11"/>
-              <w:headerReference w:type="default" r:id="rId12"/>
-              <w:headerReference w:type="first" r:id="rId13"/>
-              <w:footerReference w:type="even" r:id="rId14"/>
-              <w:footerReference w:type="default" r:id="rId15"/>
-              <w:footerReference w:type="first" r:id="rId16"/>
+              <w:headerReference w:type="even" r:id="rId5"/>
+              <w:headerReference w:type="default" r:id="rId6"/>
+              <w:headerReference w:type="first" r:id="rId7"/>
+              <w:footerReference w:type="even" r:id="rId8"/>
+              <w:footerReference w:type="default" r:id="rId9"/>
+              <w:footerReference w:type="first" r:id="rId10"/>
               <w:type w:val="nextPage"/>
               <w:pgSz w:w="11906" w:h="16838"/>
               <w:pgMar w:left="1418" w:right="851" w:gutter="0" w:header="709" w:top="851" w:footer="709" w:bottom="851"/>
@@ -4643,7 +4264,7 @@
                     </pic:cNvPicPr>
                   </pic:nvPicPr>
                   <pic:blipFill>
-                    <a:blip r:embed="rId17"/>
+                    <a:blip r:embed="rId11"/>
                     <a:stretch>
                       <a:fillRect/>
                     </a:stretch>
@@ -4815,7 +4436,7 @@
                     </pic:cNvPicPr>
                   </pic:nvPicPr>
                   <pic:blipFill>
-                    <a:blip r:embed="rId18"/>
+                    <a:blip r:embed="rId12"/>
                     <a:stretch>
                       <a:fillRect/>
                     </a:stretch>
@@ -4936,7 +4557,7 @@
                     </pic:cNvPicPr>
                   </pic:nvPicPr>
                   <pic:blipFill>
-                    <a:blip r:embed="rId19"/>
+                    <a:blip r:embed="rId13"/>
                     <a:stretch>
                       <a:fillRect/>
                     </a:stretch>
@@ -5082,7 +4703,7 @@
                     </pic:cNvPicPr>
                   </pic:nvPicPr>
                   <pic:blipFill>
-                    <a:blip r:embed="rId20"/>
+                    <a:blip r:embed="rId14"/>
                     <a:stretch>
                       <a:fillRect/>
                     </a:stretch>
@@ -5318,7 +4939,7 @@
                     </pic:cNvPicPr>
                   </pic:nvPicPr>
                   <pic:blipFill>
-                    <a:blip r:embed="rId21"/>
+                    <a:blip r:embed="rId15"/>
                     <a:stretch>
                       <a:fillRect/>
                     </a:stretch>
@@ -5676,7 +5297,7 @@
                     </pic:cNvPicPr>
                   </pic:nvPicPr>
                   <pic:blipFill>
-                    <a:blip r:embed="rId22"/>
+                    <a:blip r:embed="rId16"/>
                     <a:stretch>
                       <a:fillRect/>
                     </a:stretch>
@@ -5782,7 +5403,7 @@
                     </pic:cNvPicPr>
                   </pic:nvPicPr>
                   <pic:blipFill>
-                    <a:blip r:embed="rId23"/>
+                    <a:blip r:embed="rId17"/>
                     <a:stretch>
                       <a:fillRect/>
                     </a:stretch>
@@ -7645,7 +7266,7 @@
                     </pic:cNvPicPr>
                   </pic:nvPicPr>
                   <pic:blipFill>
-                    <a:blip r:embed="rId24"/>
+                    <a:blip r:embed="rId18"/>
                     <a:stretch>
                       <a:fillRect/>
                     </a:stretch>
@@ -7754,7 +7375,7 @@
                     </pic:cNvPicPr>
                   </pic:nvPicPr>
                   <pic:blipFill>
-                    <a:blip r:embed="rId25"/>
+                    <a:blip r:embed="rId19"/>
                     <a:stretch>
                       <a:fillRect/>
                     </a:stretch>
@@ -7900,7 +7521,7 @@
                     </pic:cNvPicPr>
                   </pic:nvPicPr>
                   <pic:blipFill>
-                    <a:blip r:embed="rId26"/>
+                    <a:blip r:embed="rId20"/>
                     <a:stretch>
                       <a:fillRect/>
                     </a:stretch>
@@ -8054,7 +7675,7 @@
                     </pic:cNvPicPr>
                   </pic:nvPicPr>
                   <pic:blipFill>
-                    <a:blip r:embed="rId27"/>
+                    <a:blip r:embed="rId21"/>
                     <a:stretch>
                       <a:fillRect/>
                     </a:stretch>
@@ -8343,7 +7964,7 @@
                     </pic:cNvPicPr>
                   </pic:nvPicPr>
                   <pic:blipFill>
-                    <a:blip r:embed="rId28"/>
+                    <a:blip r:embed="rId22"/>
                     <a:stretch>
                       <a:fillRect/>
                     </a:stretch>
@@ -8607,7 +8228,7 @@
                     </pic:cNvPicPr>
                   </pic:nvPicPr>
                   <pic:blipFill>
-                    <a:blip r:embed="rId29"/>
+                    <a:blip r:embed="rId23"/>
                     <a:stretch>
                       <a:fillRect/>
                     </a:stretch>
@@ -8838,7 +8459,7 @@
                     </pic:cNvPicPr>
                   </pic:nvPicPr>
                   <pic:blipFill>
-                    <a:blip r:embed="rId30"/>
+                    <a:blip r:embed="rId24"/>
                     <a:srcRect l="0" t="0" r="0" b="90650"/>
                     <a:stretch>
                       <a:fillRect/>
@@ -8968,7 +8589,7 @@
                     </pic:cNvPicPr>
                   </pic:nvPicPr>
                   <pic:blipFill>
-                    <a:blip r:embed="rId31"/>
+                    <a:blip r:embed="rId25"/>
                     <a:stretch>
                       <a:fillRect/>
                     </a:stretch>
@@ -9096,7 +8717,7 @@
                     </pic:cNvPicPr>
                   </pic:nvPicPr>
                   <pic:blipFill>
-                    <a:blip r:embed="rId32"/>
+                    <a:blip r:embed="rId26"/>
                     <a:stretch>
                       <a:fillRect/>
                     </a:stretch>
@@ -9417,7 +9038,7 @@
                     </pic:cNvPicPr>
                   </pic:nvPicPr>
                   <pic:blipFill>
-                    <a:blip r:embed="rId33"/>
+                    <a:blip r:embed="rId27"/>
                     <a:stretch>
                       <a:fillRect/>
                     </a:stretch>
@@ -9551,7 +9172,7 @@
                     </pic:cNvPicPr>
                   </pic:nvPicPr>
                   <pic:blipFill>
-                    <a:blip r:embed="rId34"/>
+                    <a:blip r:embed="rId28"/>
                     <a:stretch>
                       <a:fillRect/>
                     </a:stretch>
@@ -9782,7 +9403,7 @@
                     </pic:cNvPicPr>
                   </pic:nvPicPr>
                   <pic:blipFill>
-                    <a:blip r:embed="rId35"/>
+                    <a:blip r:embed="rId29"/>
                     <a:stretch>
                       <a:fillRect/>
                     </a:stretch>
@@ -9979,7 +9600,7 @@
                     </pic:cNvPicPr>
                   </pic:nvPicPr>
                   <pic:blipFill>
-                    <a:blip r:embed="rId36"/>
+                    <a:blip r:embed="rId30"/>
                     <a:stretch>
                       <a:fillRect/>
                     </a:stretch>
@@ -10114,7 +9735,7 @@
                     </pic:cNvPicPr>
                   </pic:nvPicPr>
                   <pic:blipFill>
-                    <a:blip r:embed="rId37"/>
+                    <a:blip r:embed="rId31"/>
                     <a:stretch>
                       <a:fillRect/>
                     </a:stretch>
@@ -10277,7 +9898,7 @@
                     </pic:cNvPicPr>
                   </pic:nvPicPr>
                   <pic:blipFill>
-                    <a:blip r:embed="rId38"/>
+                    <a:blip r:embed="rId32"/>
                     <a:stretch>
                       <a:fillRect/>
                     </a:stretch>
@@ -10364,7 +9985,7 @@
                     </pic:cNvPicPr>
                   </pic:nvPicPr>
                   <pic:blipFill>
-                    <a:blip r:embed="rId39"/>
+                    <a:blip r:embed="rId33"/>
                     <a:stretch>
                       <a:fillRect/>
                     </a:stretch>
@@ -10484,7 +10105,7 @@
                     </pic:cNvPicPr>
                   </pic:nvPicPr>
                   <pic:blipFill>
-                    <a:blip r:embed="rId40"/>
+                    <a:blip r:embed="rId34"/>
                     <a:stretch>
                       <a:fillRect/>
                     </a:stretch>
@@ -11674,7 +11295,7 @@
                     </pic:cNvPicPr>
                   </pic:nvPicPr>
                   <pic:blipFill>
-                    <a:blip r:embed="rId41"/>
+                    <a:blip r:embed="rId35"/>
                     <a:stretch>
                       <a:fillRect/>
                     </a:stretch>
@@ -12379,7 +12000,7 @@
                     </pic:cNvPicPr>
                   </pic:nvPicPr>
                   <pic:blipFill>
-                    <a:blip r:embed="rId42"/>
+                    <a:blip r:embed="rId36"/>
                     <a:stretch>
                       <a:fillRect/>
                     </a:stretch>
@@ -13204,7 +12825,7 @@
                     </pic:cNvPicPr>
                   </pic:nvPicPr>
                   <pic:blipFill>
-                    <a:blip r:embed="rId43"/>
+                    <a:blip r:embed="rId37"/>
                     <a:stretch>
                       <a:fillRect/>
                     </a:stretch>
@@ -22071,7 +21692,7 @@
                     </pic:cNvPicPr>
                   </pic:nvPicPr>
                   <pic:blipFill>
-                    <a:blip r:embed="rId44"/>
+                    <a:blip r:embed="rId38"/>
                     <a:stretch>
                       <a:fillRect/>
                     </a:stretch>
@@ -22314,7 +21935,7 @@
                     </pic:cNvPicPr>
                   </pic:nvPicPr>
                   <pic:blipFill>
-                    <a:blip r:embed="rId45"/>
+                    <a:blip r:embed="rId39"/>
                     <a:stretch>
                       <a:fillRect/>
                     </a:stretch>
@@ -22490,12 +22111,12 @@
       </w:r>
     </w:p>
     <w:sectPr>
-      <w:headerReference w:type="even" r:id="rId46"/>
-      <w:headerReference w:type="default" r:id="rId47"/>
-      <w:headerReference w:type="first" r:id="rId48"/>
-      <w:footerReference w:type="even" r:id="rId49"/>
-      <w:footerReference w:type="default" r:id="rId50"/>
-      <w:footerReference w:type="first" r:id="rId51"/>
+      <w:headerReference w:type="even" r:id="rId40"/>
+      <w:headerReference w:type="default" r:id="rId41"/>
+      <w:headerReference w:type="first" r:id="rId42"/>
+      <w:footerReference w:type="even" r:id="rId43"/>
+      <w:footerReference w:type="default" r:id="rId44"/>
+      <w:footerReference w:type="first" r:id="rId45"/>
       <w:type w:val="nextPage"/>
       <w:pgSz w:w="11906" w:h="16838"/>
       <w:pgMar w:left="1704" w:right="851" w:gutter="0" w:header="709" w:top="851" w:footer="709" w:bottom="851"/>
@@ -22632,7 +22253,7 @@
         <w:docPartGallery w:val="Page Numbers (Bottom of Page)"/>
         <w:docPartUnique w:val="true"/>
       </w:docPartObj>
-      <w:id w:val="-1769614649"/>
+      <w:id w:val="-75431537"/>
     </w:sdtPr>
     <w:sdtContent>
       <w:p>
@@ -22657,7 +22278,7 @@
         </w:r>
         <w:r>
           <w:rPr/>
-          <w:t>3</w:t>
+          <w:t>51</w:t>
         </w:r>
         <w:r>
           <w:rPr/>
@@ -22679,44 +22300,6 @@
 </file>
 
 <file path=word/footer6.xml><?xml version="1.0" encoding="utf-8"?>
-<w:ftr xmlns:o="urn:schemas-microsoft-com:office:office" xmlns:r="http://schemas.openxmlformats.org/officeDocument/2006/relationships" xmlns:v="urn:schemas-microsoft-com:vml" xmlns:w="http://schemas.openxmlformats.org/wordprocessingml/2006/main" xmlns:w10="urn:schemas-microsoft-com:office:word" xmlns:wp="http://schemas.openxmlformats.org/drawingml/2006/wordprocessingDrawing" xmlns:wps="http://schemas.microsoft.com/office/word/2010/wordprocessingShape" xmlns:wpg="http://schemas.microsoft.com/office/word/2010/wordprocessingGroup" xmlns:mc="http://schemas.openxmlformats.org/markup-compatibility/2006" xmlns:wp14="http://schemas.microsoft.com/office/word/2010/wordprocessingDrawing" xmlns:w14="http://schemas.microsoft.com/office/word/2010/wordml" xmlns:w15="http://schemas.microsoft.com/office/word/2012/wordml" mc:Ignorable="w14 wp14 w15">
-  <w:p>
-    <w:pPr>
-      <w:pStyle w:val="Footer"/>
-      <w:jc w:val="center"/>
-      <w:rPr/>
-    </w:pPr>
-    <w:r>
-      <w:rPr/>
-    </w:r>
-  </w:p>
-  <w:p>
-    <w:pPr>
-      <w:pStyle w:val="Footer"/>
-      <w:rPr/>
-    </w:pPr>
-    <w:r>
-      <w:rPr/>
-    </w:r>
-  </w:p>
-</w:ftr>
-</file>
-
-<file path=word/footer7.xml><?xml version="1.0" encoding="utf-8"?>
-<w:ftr xmlns:o="urn:schemas-microsoft-com:office:office" xmlns:r="http://schemas.openxmlformats.org/officeDocument/2006/relationships" xmlns:v="urn:schemas-microsoft-com:vml" xmlns:w="http://schemas.openxmlformats.org/wordprocessingml/2006/main" xmlns:w10="urn:schemas-microsoft-com:office:word" xmlns:wp="http://schemas.openxmlformats.org/drawingml/2006/wordprocessingDrawing" xmlns:wps="http://schemas.microsoft.com/office/word/2010/wordprocessingShape" xmlns:wpg="http://schemas.microsoft.com/office/word/2010/wordprocessingGroup" xmlns:mc="http://schemas.openxmlformats.org/markup-compatibility/2006" xmlns:wp14="http://schemas.microsoft.com/office/word/2010/wordprocessingDrawing" xmlns:w14="http://schemas.microsoft.com/office/word/2010/wordml" xmlns:w15="http://schemas.microsoft.com/office/word/2012/wordml" mc:Ignorable="w14 wp14 w15">
-  <w:p>
-    <w:pPr>
-      <w:pStyle w:val="Footer"/>
-      <w:rPr/>
-    </w:pPr>
-    <w:r>
-      <w:rPr/>
-    </w:r>
-  </w:p>
-</w:ftr>
-</file>
-
-<file path=word/footer8.xml><?xml version="1.0" encoding="utf-8"?>
 <w:ftr xmlns:o="urn:schemas-microsoft-com:office:office" xmlns:r="http://schemas.openxmlformats.org/officeDocument/2006/relationships" xmlns:v="urn:schemas-microsoft-com:vml" xmlns:w="http://schemas.openxmlformats.org/wordprocessingml/2006/main" xmlns:w10="urn:schemas-microsoft-com:office:word" xmlns:wp="http://schemas.openxmlformats.org/drawingml/2006/wordprocessingDrawing" xmlns:wps="http://schemas.microsoft.com/office/word/2010/wordprocessingShape" xmlns:wpg="http://schemas.microsoft.com/office/word/2010/wordprocessingGroup" xmlns:mc="http://schemas.openxmlformats.org/markup-compatibility/2006" xmlns:wp14="http://schemas.microsoft.com/office/word/2010/wordprocessingDrawing" xmlns:w14="http://schemas.microsoft.com/office/word/2010/wordml" xmlns:w15="http://schemas.microsoft.com/office/word/2012/wordml" mc:Ignorable="w14 wp14 w15">
   <w:sdt>
     <w:sdtPr>
@@ -22749,61 +22332,7 @@
         </w:r>
         <w:r>
           <w:rPr/>
-          <w:t>52</w:t>
-        </w:r>
-        <w:r>
-          <w:rPr/>
-          <w:fldChar w:fldCharType="end"/>
-        </w:r>
-      </w:p>
-    </w:sdtContent>
-  </w:sdt>
-  <w:p>
-    <w:pPr>
-      <w:pStyle w:val="Footer"/>
-      <w:rPr/>
-    </w:pPr>
-    <w:r>
-      <w:rPr/>
-    </w:r>
-  </w:p>
-</w:ftr>
-</file>
-
-<file path=word/footer9.xml><?xml version="1.0" encoding="utf-8"?>
-<w:ftr xmlns:o="urn:schemas-microsoft-com:office:office" xmlns:r="http://schemas.openxmlformats.org/officeDocument/2006/relationships" xmlns:v="urn:schemas-microsoft-com:vml" xmlns:w="http://schemas.openxmlformats.org/wordprocessingml/2006/main" xmlns:w10="urn:schemas-microsoft-com:office:word" xmlns:wp="http://schemas.openxmlformats.org/drawingml/2006/wordprocessingDrawing" xmlns:wps="http://schemas.microsoft.com/office/word/2010/wordprocessingShape" xmlns:wpg="http://schemas.microsoft.com/office/word/2010/wordprocessingGroup" xmlns:mc="http://schemas.openxmlformats.org/markup-compatibility/2006" xmlns:wp14="http://schemas.microsoft.com/office/word/2010/wordprocessingDrawing" xmlns:w14="http://schemas.microsoft.com/office/word/2010/wordml" xmlns:w15="http://schemas.microsoft.com/office/word/2012/wordml" mc:Ignorable="w14 wp14 w15">
-  <w:sdt>
-    <w:sdtPr>
-      <w:docPartObj>
-        <w:docPartGallery w:val="Page Numbers (Bottom of Page)"/>
-        <w:docPartUnique w:val="true"/>
-      </w:docPartObj>
-      <w:id w:val="-75431537"/>
-    </w:sdtPr>
-    <w:sdtContent>
-      <w:p>
-        <w:pPr>
-          <w:pStyle w:val="Footer"/>
-          <w:jc w:val="center"/>
-          <w:rPr>
-            <w:color w:themeColor="text1" w:val="000000"/>
-          </w:rPr>
-        </w:pPr>
-        <w:r>
-          <w:rPr/>
-          <w:fldChar w:fldCharType="begin"/>
-        </w:r>
-        <w:r>
-          <w:rPr/>
-          <w:instrText xml:space="preserve"> PAGE </w:instrText>
-        </w:r>
-        <w:r>
-          <w:rPr/>
-          <w:fldChar w:fldCharType="separate"/>
-        </w:r>
-        <w:r>
-          <w:rPr/>
-          <w:t>52</w:t>
+          <w:t>51</w:t>
         </w:r>
         <w:r>
           <w:rPr/>
@@ -22897,49 +22426,6 @@
 </file>
 
 <file path=word/header6.xml><?xml version="1.0" encoding="utf-8"?>
-<w:hdr xmlns:o="urn:schemas-microsoft-com:office:office" xmlns:r="http://schemas.openxmlformats.org/officeDocument/2006/relationships" xmlns:v="urn:schemas-microsoft-com:vml" xmlns:w="http://schemas.openxmlformats.org/wordprocessingml/2006/main" xmlns:w10="urn:schemas-microsoft-com:office:word" xmlns:wp="http://schemas.openxmlformats.org/drawingml/2006/wordprocessingDrawing" xmlns:wps="http://schemas.microsoft.com/office/word/2010/wordprocessingShape" xmlns:wpg="http://schemas.microsoft.com/office/word/2010/wordprocessingGroup" xmlns:mc="http://schemas.openxmlformats.org/markup-compatibility/2006" xmlns:wp14="http://schemas.microsoft.com/office/word/2010/wordprocessingDrawing" xmlns:w14="http://schemas.microsoft.com/office/word/2010/wordml" xmlns:w15="http://schemas.microsoft.com/office/word/2012/wordml" mc:Ignorable="w14 wp14 w15">
-  <w:p>
-    <w:pPr>
-      <w:pStyle w:val="Header"/>
-      <w:rPr/>
-    </w:pPr>
-    <w:r>
-      <w:rPr/>
-    </w:r>
-  </w:p>
-</w:hdr>
-</file>
-
-<file path=word/header7.xml><?xml version="1.0" encoding="utf-8"?>
-<w:hdr xmlns:o="urn:schemas-microsoft-com:office:office" xmlns:r="http://schemas.openxmlformats.org/officeDocument/2006/relationships" xmlns:v="urn:schemas-microsoft-com:vml" xmlns:w="http://schemas.openxmlformats.org/wordprocessingml/2006/main" xmlns:w10="urn:schemas-microsoft-com:office:word" xmlns:wp="http://schemas.openxmlformats.org/drawingml/2006/wordprocessingDrawing" xmlns:wps="http://schemas.microsoft.com/office/word/2010/wordprocessingShape" xmlns:wpg="http://schemas.microsoft.com/office/word/2010/wordprocessingGroup" xmlns:mc="http://schemas.openxmlformats.org/markup-compatibility/2006" xmlns:wp14="http://schemas.microsoft.com/office/word/2010/wordprocessingDrawing" xmlns:w14="http://schemas.microsoft.com/office/word/2010/wordml" xmlns:w15="http://schemas.microsoft.com/office/word/2012/wordml" mc:Ignorable="w14 wp14 w15">
-  <w:p>
-    <w:pPr>
-      <w:pStyle w:val="Header"/>
-      <w:rPr/>
-    </w:pPr>
-    <w:r>
-      <w:rPr/>
-    </w:r>
-  </w:p>
-</w:hdr>
-</file>
-
-<file path=word/header8.xml><?xml version="1.0" encoding="utf-8"?>
-<w:hdr xmlns:o="urn:schemas-microsoft-com:office:office" xmlns:r="http://schemas.openxmlformats.org/officeDocument/2006/relationships" xmlns:v="urn:schemas-microsoft-com:vml" xmlns:w="http://schemas.openxmlformats.org/wordprocessingml/2006/main" xmlns:w10="urn:schemas-microsoft-com:office:word" xmlns:wp="http://schemas.openxmlformats.org/drawingml/2006/wordprocessingDrawing" xmlns:wps="http://schemas.microsoft.com/office/word/2010/wordprocessingShape" xmlns:wpg="http://schemas.microsoft.com/office/word/2010/wordprocessingGroup" xmlns:mc="http://schemas.openxmlformats.org/markup-compatibility/2006" xmlns:wp14="http://schemas.microsoft.com/office/word/2010/wordprocessingDrawing" xmlns:w14="http://schemas.microsoft.com/office/word/2010/wordml" xmlns:w15="http://schemas.microsoft.com/office/word/2012/wordml" mc:Ignorable="w14 wp14 w15">
-  <w:p>
-    <w:pPr>
-      <w:pStyle w:val="Header"/>
-      <w:ind w:hanging="0"/>
-      <w:rPr/>
-    </w:pPr>
-    <w:r>
-      <w:rPr/>
-    </w:r>
-  </w:p>
-</w:hdr>
-</file>
-
-<file path=word/header9.xml><?xml version="1.0" encoding="utf-8"?>
 <w:hdr xmlns:o="urn:schemas-microsoft-com:office:office" xmlns:r="http://schemas.openxmlformats.org/officeDocument/2006/relationships" xmlns:v="urn:schemas-microsoft-com:vml" xmlns:w="http://schemas.openxmlformats.org/wordprocessingml/2006/main" xmlns:w10="urn:schemas-microsoft-com:office:word" xmlns:wp="http://schemas.openxmlformats.org/drawingml/2006/wordprocessingDrawing" xmlns:wps="http://schemas.microsoft.com/office/word/2010/wordprocessingShape" xmlns:wpg="http://schemas.microsoft.com/office/word/2010/wordprocessingGroup" xmlns:mc="http://schemas.openxmlformats.org/markup-compatibility/2006" xmlns:wp14="http://schemas.microsoft.com/office/word/2010/wordprocessingDrawing" xmlns:w14="http://schemas.microsoft.com/office/word/2010/wordml" xmlns:w15="http://schemas.microsoft.com/office/word/2012/wordml" mc:Ignorable="w14 wp14 w15">
   <w:p>
     <w:pPr>
@@ -26298,6 +25784,14 @@
       <w:u w:val="single"/>
     </w:rPr>
   </w:style>
+  <w:style w:type="character" w:styleId="InternetLink9">
+    <w:name w:val="Internet Link9"/>
+    <w:qFormat/>
+    <w:rPr>
+      <w:color w:val="000080"/>
+      <w:u w:val="single"/>
+    </w:rPr>
+  </w:style>
   <w:style w:type="character" w:styleId="Hyperlink">
     <w:name w:val="Hyperlink"/>
     <w:rPr>

</xml_diff>